<commit_message>
Modify Threads_Lab: writeup add screenshot
</commit_message>
<xml_diff>
--- a/Labs/Threads_Lab/writeup.docx
+++ b/Labs/Threads_Lab/writeup.docx
@@ -403,6 +403,55 @@
         </w:rPr>
       </w:pPr>
       <w:bookmarkStart w:id="0" w:name="_GoBack"/>
+      <w:r>
+        <w:rPr>
+          <w:rFonts w:ascii="Times New Roman" w:hAnsi="Times New Roman" w:cs="Times New Roman"/>
+          <w:noProof/>
+          <w:sz w:val="24"/>
+          <w:szCs w:val="24"/>
+        </w:rPr>
+        <w:drawing>
+          <wp:inline distT="0" distB="0" distL="0" distR="0" wp14:anchorId="5A003A90" wp14:editId="30AB4A07">
+            <wp:extent cx="5943600" cy="3430270"/>
+            <wp:effectExtent l="0" t="0" r="0" b="0"/>
+            <wp:docPr id="1" name="Picture 1"/>
+            <wp:cNvGraphicFramePr>
+              <a:graphicFrameLocks xmlns:a="http://schemas.openxmlformats.org/drawingml/2006/main" noChangeAspect="1"/>
+            </wp:cNvGraphicFramePr>
+            <a:graphic xmlns:a="http://schemas.openxmlformats.org/drawingml/2006/main">
+              <a:graphicData uri="http://schemas.openxmlformats.org/drawingml/2006/picture">
+                <pic:pic xmlns:pic="http://schemas.openxmlformats.org/drawingml/2006/picture">
+                  <pic:nvPicPr>
+                    <pic:cNvPr id="0" name="screenshot_github.JPG"/>
+                    <pic:cNvPicPr/>
+                  </pic:nvPicPr>
+                  <pic:blipFill>
+                    <a:blip r:embed="rId7">
+                      <a:extLst>
+                        <a:ext uri="{28A0092B-C50C-407E-A947-70E740481C1C}">
+                          <a14:useLocalDpi xmlns:a14="http://schemas.microsoft.com/office/drawing/2010/main" val="0"/>
+                        </a:ext>
+                      </a:extLst>
+                    </a:blip>
+                    <a:stretch>
+                      <a:fillRect/>
+                    </a:stretch>
+                  </pic:blipFill>
+                  <pic:spPr>
+                    <a:xfrm>
+                      <a:off x="0" y="0"/>
+                      <a:ext cx="5943600" cy="3430270"/>
+                    </a:xfrm>
+                    <a:prstGeom prst="rect">
+                      <a:avLst/>
+                    </a:prstGeom>
+                  </pic:spPr>
+                </pic:pic>
+              </a:graphicData>
+            </a:graphic>
+          </wp:inline>
+        </w:drawing>
+      </w:r>
       <w:bookmarkEnd w:id="0"/>
     </w:p>
     <w:p>
@@ -426,8 +475,8 @@
       </w:pPr>
     </w:p>
     <w:sectPr>
-      <w:headerReference w:type="default" r:id="rId7"/>
-      <w:headerReference w:type="first" r:id="rId8"/>
+      <w:headerReference w:type="default" r:id="rId8"/>
+      <w:headerReference w:type="first" r:id="rId9"/>
       <w:pgSz w:w="12240" w:h="15840"/>
       <w:pgMar w:top="1440" w:right="1440" w:bottom="1440" w:left="1440" w:header="720" w:footer="720" w:gutter="0"/>
       <w:cols w:space="720"/>
@@ -1481,7 +1530,7 @@
   <a:extraClrSchemeLst/>
   <a:extLst>
     <a:ext uri="{05A4C25C-085E-4340-85A3-A5531E510DB2}">
-      <thm15:themeFamily xmlns="" xmlns:thm15="http://schemas.microsoft.com/office/thememl/2012/main" name="Office Theme" id="{62F939B6-93AF-4DB8-9C6B-D6C7DFDC589F}" vid="{4A3C46E8-61CC-4603-A589-7422A47A8E4A}"/>
+      <thm15:themeFamily xmlns:thm15="http://schemas.microsoft.com/office/thememl/2012/main" xmlns="" name="Office Theme" id="{62F939B6-93AF-4DB8-9C6B-D6C7DFDC589F}" vid="{4A3C46E8-61CC-4603-A589-7422A47A8E4A}"/>
     </a:ext>
   </a:extLst>
 </a:theme>

</xml_diff>

<commit_message>
Modify Threads_Lab: code, writeup
</commit_message>
<xml_diff>
--- a/Labs/Threads_Lab/writeup.docx
+++ b/Labs/Threads_Lab/writeup.docx
@@ -68,15 +68,133 @@
           <w:sz w:val="24"/>
           <w:szCs w:val="24"/>
         </w:rPr>
-        <w:t>..</w:t>
-      </w:r>
-      <w:r>
-        <w:rPr>
-          <w:rFonts w:ascii="Times New Roman" w:hAnsi="Times New Roman" w:cs="Times New Roman"/>
-          <w:sz w:val="24"/>
-          <w:szCs w:val="24"/>
-        </w:rPr>
-        <w:t>.</w:t>
+        <w:t xml:space="preserve">I began this lab by creating a class called </w:t>
+      </w:r>
+      <w:proofErr w:type="spellStart"/>
+      <w:r>
+        <w:rPr>
+          <w:rFonts w:ascii="Times New Roman" w:hAnsi="Times New Roman" w:cs="Times New Roman"/>
+          <w:sz w:val="24"/>
+          <w:szCs w:val="24"/>
+        </w:rPr>
+        <w:t>CarQueue</w:t>
+      </w:r>
+      <w:proofErr w:type="spellEnd"/>
+      <w:r>
+        <w:rPr>
+          <w:rFonts w:ascii="Times New Roman" w:hAnsi="Times New Roman" w:cs="Times New Roman"/>
+          <w:sz w:val="24"/>
+          <w:szCs w:val="24"/>
+        </w:rPr>
+        <w:t xml:space="preserve"> that would represent and maintain a queue of random directions that cars should travel.</w:t>
+      </w:r>
+      <w:r>
+        <w:rPr>
+          <w:rFonts w:ascii="Times New Roman" w:hAnsi="Times New Roman" w:cs="Times New Roman"/>
+          <w:sz w:val="24"/>
+          <w:szCs w:val="24"/>
+        </w:rPr>
+        <w:t xml:space="preserve"> To implement the queue I used the </w:t>
+      </w:r>
+      <w:proofErr w:type="spellStart"/>
+      <w:r>
+        <w:rPr>
+          <w:rFonts w:ascii="Times New Roman" w:hAnsi="Times New Roman" w:cs="Times New Roman"/>
+          <w:sz w:val="24"/>
+          <w:szCs w:val="24"/>
+        </w:rPr>
+        <w:t>ArrayDeque</w:t>
+      </w:r>
+      <w:proofErr w:type="spellEnd"/>
+      <w:r>
+        <w:rPr>
+          <w:rFonts w:ascii="Times New Roman" w:hAnsi="Times New Roman" w:cs="Times New Roman"/>
+          <w:sz w:val="24"/>
+          <w:szCs w:val="24"/>
+        </w:rPr>
+        <w:t xml:space="preserve"> class and set the generic type parameter to be Integer. I knew from the instructions to create an </w:t>
+      </w:r>
+      <w:proofErr w:type="spellStart"/>
+      <w:proofErr w:type="gramStart"/>
+      <w:r>
+        <w:rPr>
+          <w:rFonts w:ascii="Times New Roman" w:hAnsi="Times New Roman" w:cs="Times New Roman"/>
+          <w:sz w:val="24"/>
+          <w:szCs w:val="24"/>
+        </w:rPr>
+        <w:t>addToQueue</w:t>
+      </w:r>
+      <w:proofErr w:type="spellEnd"/>
+      <w:r>
+        <w:rPr>
+          <w:rFonts w:ascii="Times New Roman" w:hAnsi="Times New Roman" w:cs="Times New Roman"/>
+          <w:sz w:val="24"/>
+          <w:szCs w:val="24"/>
+        </w:rPr>
+        <w:t>(</w:t>
+      </w:r>
+      <w:proofErr w:type="gramEnd"/>
+      <w:r>
+        <w:rPr>
+          <w:rFonts w:ascii="Times New Roman" w:hAnsi="Times New Roman" w:cs="Times New Roman"/>
+          <w:sz w:val="24"/>
+          <w:szCs w:val="24"/>
+        </w:rPr>
+        <w:t xml:space="preserve">) method and a </w:t>
+      </w:r>
+      <w:proofErr w:type="spellStart"/>
+      <w:r>
+        <w:rPr>
+          <w:rFonts w:ascii="Times New Roman" w:hAnsi="Times New Roman" w:cs="Times New Roman"/>
+          <w:sz w:val="24"/>
+          <w:szCs w:val="24"/>
+        </w:rPr>
+        <w:t>deleteQueue</w:t>
+      </w:r>
+      <w:proofErr w:type="spellEnd"/>
+      <w:r>
+        <w:rPr>
+          <w:rFonts w:ascii="Times New Roman" w:hAnsi="Times New Roman" w:cs="Times New Roman"/>
+          <w:sz w:val="24"/>
+          <w:szCs w:val="24"/>
+        </w:rPr>
+        <w:t>() method.</w:t>
+      </w:r>
+      <w:r>
+        <w:rPr>
+          <w:rFonts w:ascii="Times New Roman" w:hAnsi="Times New Roman" w:cs="Times New Roman"/>
+          <w:sz w:val="24"/>
+          <w:szCs w:val="24"/>
+        </w:rPr>
+        <w:t xml:space="preserve"> I also knew that I should create a constructor method that would populate the queue with 6 random integers. The random integers that </w:t>
+      </w:r>
+      <w:proofErr w:type="spellStart"/>
+      <w:r>
+        <w:rPr>
+          <w:rFonts w:ascii="Times New Roman" w:hAnsi="Times New Roman" w:cs="Times New Roman"/>
+          <w:sz w:val="24"/>
+          <w:szCs w:val="24"/>
+        </w:rPr>
+        <w:t>CarQueue</w:t>
+      </w:r>
+      <w:proofErr w:type="spellEnd"/>
+      <w:r>
+        <w:rPr>
+          <w:rFonts w:ascii="Times New Roman" w:hAnsi="Times New Roman" w:cs="Times New Roman"/>
+          <w:sz w:val="24"/>
+          <w:szCs w:val="24"/>
+        </w:rPr>
+        <w:t xml:space="preserve"> can generate are 0 through 3, where 0 signifies traveling up, 1 for down, 2 for right, and 3 for left.</w:t>
+      </w:r>
+      <w:bookmarkStart w:id="0" w:name="_GoBack"/>
+      <w:bookmarkEnd w:id="0"/>
+      <w:r>
+        <w:rPr>
+          <w:rFonts w:ascii="Times New Roman" w:hAnsi="Times New Roman" w:cs="Times New Roman"/>
+          <w:sz w:val="24"/>
+          <w:szCs w:val="24"/>
+        </w:rPr>
+        <w:t xml:space="preserve"> </w:t>
       </w:r>
     </w:p>
     <w:p>
@@ -402,7 +520,6 @@
           <w:szCs w:val="24"/>
         </w:rPr>
       </w:pPr>
-      <w:bookmarkStart w:id="0" w:name="_GoBack"/>
       <w:r>
         <w:rPr>
           <w:rFonts w:ascii="Times New Roman" w:hAnsi="Times New Roman" w:cs="Times New Roman"/>
@@ -452,7 +569,6 @@
           </wp:inline>
         </w:drawing>
       </w:r>
-      <w:bookmarkEnd w:id="0"/>
     </w:p>
     <w:p>
       <w:pPr>
@@ -1530,7 +1646,7 @@
   <a:extraClrSchemeLst/>
   <a:extLst>
     <a:ext uri="{05A4C25C-085E-4340-85A3-A5531E510DB2}">
-      <thm15:themeFamily xmlns:thm15="http://schemas.microsoft.com/office/thememl/2012/main" xmlns="" name="Office Theme" id="{62F939B6-93AF-4DB8-9C6B-D6C7DFDC589F}" vid="{4A3C46E8-61CC-4603-A589-7422A47A8E4A}"/>
+      <thm15:themeFamily xmlns="" xmlns:thm15="http://schemas.microsoft.com/office/thememl/2012/main" name="Office Theme" id="{62F939B6-93AF-4DB8-9C6B-D6C7DFDC589F}" vid="{4A3C46E8-61CC-4603-A589-7422A47A8E4A}"/>
     </a:ext>
   </a:extLst>
 </a:theme>

</xml_diff>

<commit_message>
Modify Threads_Lab: writeup, zip
</commit_message>
<xml_diff>
--- a/Labs/Threads_Lab/writeup.docx
+++ b/Labs/Threads_Lab/writeup.docx
@@ -184,7 +184,71 @@
           <w:sz w:val="24"/>
           <w:szCs w:val="24"/>
         </w:rPr>
-        <w:t xml:space="preserve"> can generate are 0 through 3, where 0 signifies traveling up, 1 for down, 2 for right, and 3 for left.</w:t>
+        <w:t xml:space="preserve"> can generate are 0 through 3, where 0 signifies traveling up, 1 for down, 2 for right, and 3 for left. </w:t>
+      </w:r>
+    </w:p>
+    <w:p>
+      <w:pPr>
+        <w:spacing w:after="0" w:line="360" w:lineRule="auto"/>
+        <w:ind w:firstLine="720"/>
+        <w:rPr>
+          <w:rFonts w:ascii="Times New Roman" w:hAnsi="Times New Roman" w:cs="Times New Roman"/>
+          <w:szCs w:val="24"/>
+        </w:rPr>
+      </w:pPr>
+    </w:p>
+    <w:p>
+      <w:pPr>
+        <w:spacing w:after="0" w:line="360" w:lineRule="auto"/>
+        <w:rPr>
+          <w:rFonts w:ascii="Times New Roman" w:hAnsi="Times New Roman" w:cs="Times New Roman"/>
+          <w:sz w:val="24"/>
+          <w:szCs w:val="24"/>
+        </w:rPr>
+      </w:pPr>
+      <w:r>
+        <w:rPr>
+          <w:rFonts w:ascii="Times New Roman" w:hAnsi="Times New Roman" w:cs="Times New Roman"/>
+          <w:sz w:val="24"/>
+          <w:szCs w:val="24"/>
+          <w:u w:val="single"/>
+        </w:rPr>
+        <w:t>Issues I Encountered</w:t>
+      </w:r>
+      <w:r>
+        <w:rPr>
+          <w:rFonts w:ascii="Times New Roman" w:hAnsi="Times New Roman" w:cs="Times New Roman"/>
+          <w:sz w:val="24"/>
+          <w:szCs w:val="24"/>
+          <w:u w:val="single"/>
+        </w:rPr>
+        <w:t>:</w:t>
+      </w:r>
+    </w:p>
+    <w:p>
+      <w:pPr>
+        <w:spacing w:after="0" w:line="360" w:lineRule="auto"/>
+        <w:rPr>
+          <w:rFonts w:ascii="Times New Roman" w:hAnsi="Times New Roman" w:cs="Times New Roman"/>
+          <w:sz w:val="24"/>
+          <w:szCs w:val="24"/>
+        </w:rPr>
+      </w:pPr>
+      <w:r>
+        <w:rPr>
+          <w:rFonts w:ascii="Times New Roman" w:hAnsi="Times New Roman" w:cs="Times New Roman"/>
+          <w:sz w:val="24"/>
+          <w:szCs w:val="24"/>
+        </w:rPr>
+        <w:tab/>
+      </w:r>
+      <w:r>
+        <w:rPr>
+          <w:rFonts w:ascii="Times New Roman" w:hAnsi="Times New Roman" w:cs="Times New Roman"/>
+          <w:sz w:val="24"/>
+          <w:szCs w:val="24"/>
+        </w:rPr>
+        <w:t xml:space="preserve">The main issue I encountered this week during this lab was when I had to </w:t>
       </w:r>
       <w:bookmarkStart w:id="0" w:name="_GoBack"/>
       <w:bookmarkEnd w:id="0"/>
@@ -194,71 +258,113 @@
           <w:sz w:val="24"/>
           <w:szCs w:val="24"/>
         </w:rPr>
+        <w:t xml:space="preserve">coordinate the threads in </w:t>
+      </w:r>
+      <w:proofErr w:type="spellStart"/>
+      <w:r>
+        <w:rPr>
+          <w:rFonts w:ascii="Times New Roman" w:hAnsi="Times New Roman" w:cs="Times New Roman"/>
+          <w:sz w:val="24"/>
+          <w:szCs w:val="24"/>
+        </w:rPr>
+        <w:t>CarQueue</w:t>
+      </w:r>
+      <w:proofErr w:type="spellEnd"/>
+      <w:r>
+        <w:rPr>
+          <w:rFonts w:ascii="Times New Roman" w:hAnsi="Times New Roman" w:cs="Times New Roman"/>
+          <w:sz w:val="24"/>
+          <w:szCs w:val="24"/>
+        </w:rPr>
+        <w:t>.</w:t>
+      </w:r>
+      <w:r>
         <w:t xml:space="preserve"> </w:t>
       </w:r>
-    </w:p>
-    <w:p>
-      <w:pPr>
-        <w:spacing w:after="0" w:line="360" w:lineRule="auto"/>
-        <w:ind w:firstLine="720"/>
-        <w:rPr>
-          <w:rFonts w:ascii="Times New Roman" w:hAnsi="Times New Roman" w:cs="Times New Roman"/>
-          <w:szCs w:val="24"/>
-        </w:rPr>
-      </w:pPr>
-    </w:p>
-    <w:p>
-      <w:pPr>
-        <w:spacing w:after="0" w:line="360" w:lineRule="auto"/>
-        <w:rPr>
-          <w:rFonts w:ascii="Times New Roman" w:hAnsi="Times New Roman" w:cs="Times New Roman"/>
-          <w:sz w:val="24"/>
-          <w:szCs w:val="24"/>
-        </w:rPr>
-      </w:pPr>
-      <w:r>
-        <w:rPr>
-          <w:rFonts w:ascii="Times New Roman" w:hAnsi="Times New Roman" w:cs="Times New Roman"/>
-          <w:sz w:val="24"/>
-          <w:szCs w:val="24"/>
-          <w:u w:val="single"/>
-        </w:rPr>
-        <w:t>Issues I Encountered</w:t>
-      </w:r>
-      <w:r>
-        <w:rPr>
-          <w:rFonts w:ascii="Times New Roman" w:hAnsi="Times New Roman" w:cs="Times New Roman"/>
-          <w:sz w:val="24"/>
-          <w:szCs w:val="24"/>
-          <w:u w:val="single"/>
-        </w:rPr>
-        <w:t>:</w:t>
-      </w:r>
-    </w:p>
-    <w:p>
-      <w:pPr>
-        <w:spacing w:after="0" w:line="360" w:lineRule="auto"/>
-        <w:rPr>
-          <w:rFonts w:ascii="Times New Roman" w:hAnsi="Times New Roman" w:cs="Times New Roman"/>
-          <w:sz w:val="24"/>
-          <w:szCs w:val="24"/>
-        </w:rPr>
-      </w:pPr>
-      <w:r>
-        <w:rPr>
-          <w:rFonts w:ascii="Times New Roman" w:hAnsi="Times New Roman" w:cs="Times New Roman"/>
-          <w:sz w:val="24"/>
-          <w:szCs w:val="24"/>
-        </w:rPr>
-        <w:tab/>
-      </w:r>
-      <w:r>
-        <w:rPr>
-          <w:rFonts w:ascii="Times New Roman" w:hAnsi="Times New Roman" w:cs="Times New Roman"/>
-          <w:sz w:val="24"/>
-          <w:szCs w:val="24"/>
-        </w:rPr>
-        <w:t>..</w:t>
+      <w:proofErr w:type="spellStart"/>
+      <w:proofErr w:type="gramStart"/>
+      <w:r>
+        <w:rPr>
+          <w:rFonts w:ascii="Times New Roman" w:hAnsi="Times New Roman" w:cs="Times New Roman"/>
+          <w:sz w:val="24"/>
+          <w:szCs w:val="24"/>
+        </w:rPr>
+        <w:t>addToQueue</w:t>
+      </w:r>
+      <w:proofErr w:type="spellEnd"/>
+      <w:r>
+        <w:rPr>
+          <w:rFonts w:ascii="Times New Roman" w:hAnsi="Times New Roman" w:cs="Times New Roman"/>
+          <w:sz w:val="24"/>
+          <w:szCs w:val="24"/>
+        </w:rPr>
+        <w:t>(</w:t>
+      </w:r>
+      <w:proofErr w:type="gramEnd"/>
+      <w:r>
+        <w:rPr>
+          <w:rFonts w:ascii="Times New Roman" w:hAnsi="Times New Roman" w:cs="Times New Roman"/>
+          <w:sz w:val="24"/>
+          <w:szCs w:val="24"/>
+        </w:rPr>
+        <w:t>)</w:t>
+      </w:r>
+      <w:r>
+        <w:rPr>
+          <w:rFonts w:ascii="Times New Roman" w:hAnsi="Times New Roman" w:cs="Times New Roman"/>
+          <w:sz w:val="24"/>
+          <w:szCs w:val="24"/>
+        </w:rPr>
+        <w:t xml:space="preserve"> and </w:t>
+      </w:r>
+      <w:proofErr w:type="spellStart"/>
+      <w:r>
+        <w:rPr>
+          <w:rFonts w:ascii="Times New Roman" w:hAnsi="Times New Roman" w:cs="Times New Roman"/>
+          <w:sz w:val="24"/>
+          <w:szCs w:val="24"/>
+        </w:rPr>
+        <w:t>CarPanel</w:t>
+      </w:r>
+      <w:proofErr w:type="spellEnd"/>
+      <w:r>
+        <w:rPr>
+          <w:rFonts w:ascii="Times New Roman" w:hAnsi="Times New Roman" w:cs="Times New Roman"/>
+          <w:sz w:val="24"/>
+          <w:szCs w:val="24"/>
+        </w:rPr>
+        <w:t>.</w:t>
+      </w:r>
+      <w:r>
+        <w:t xml:space="preserve"> </w:t>
+      </w:r>
+      <w:proofErr w:type="spellStart"/>
+      <w:proofErr w:type="gramStart"/>
+      <w:r>
+        <w:rPr>
+          <w:rFonts w:ascii="Times New Roman" w:hAnsi="Times New Roman" w:cs="Times New Roman"/>
+          <w:sz w:val="24"/>
+          <w:szCs w:val="24"/>
+        </w:rPr>
+        <w:t>startAnimation</w:t>
+      </w:r>
+      <w:proofErr w:type="spellEnd"/>
+      <w:r>
+        <w:rPr>
+          <w:rFonts w:ascii="Times New Roman" w:hAnsi="Times New Roman" w:cs="Times New Roman"/>
+          <w:sz w:val="24"/>
+          <w:szCs w:val="24"/>
+        </w:rPr>
+        <w:t>(</w:t>
+      </w:r>
+      <w:proofErr w:type="gramEnd"/>
+      <w:r>
+        <w:rPr>
+          <w:rFonts w:ascii="Times New Roman" w:hAnsi="Times New Roman" w:cs="Times New Roman"/>
+          <w:sz w:val="24"/>
+          <w:szCs w:val="24"/>
+        </w:rPr>
+        <w:t>)</w:t>
       </w:r>
       <w:r>
         <w:rPr>
@@ -1646,7 +1752,7 @@
   <a:extraClrSchemeLst/>
   <a:extLst>
     <a:ext uri="{05A4C25C-085E-4340-85A3-A5531E510DB2}">
-      <thm15:themeFamily xmlns="" xmlns:thm15="http://schemas.microsoft.com/office/thememl/2012/main" name="Office Theme" id="{62F939B6-93AF-4DB8-9C6B-D6C7DFDC589F}" vid="{4A3C46E8-61CC-4603-A589-7422A47A8E4A}"/>
+      <thm15:themeFamily xmlns:thm15="http://schemas.microsoft.com/office/thememl/2012/main" xmlns="" name="Office Theme" id="{62F939B6-93AF-4DB8-9C6B-D6C7DFDC589F}" vid="{4A3C46E8-61CC-4603-A589-7422A47A8E4A}"/>
     </a:ext>
   </a:extLst>
 </a:theme>

</xml_diff>

<commit_message>
Modify Thread_Lab: car tracker
</commit_message>
<xml_diff>
--- a/Labs/Threads_Lab/writeup.docx
+++ b/Labs/Threads_Lab/writeup.docx
@@ -248,132 +248,140 @@
           <w:sz w:val="24"/>
           <w:szCs w:val="24"/>
         </w:rPr>
-        <w:t xml:space="preserve">The main issue I encountered this week during this lab was when I had to </w:t>
+        <w:t xml:space="preserve">The main issue I encountered this week during this lab was when I had to coordinate the threads in </w:t>
+      </w:r>
+      <w:proofErr w:type="spellStart"/>
+      <w:r>
+        <w:rPr>
+          <w:rFonts w:ascii="Times New Roman" w:hAnsi="Times New Roman" w:cs="Times New Roman"/>
+          <w:sz w:val="24"/>
+          <w:szCs w:val="24"/>
+        </w:rPr>
+        <w:t>CarQueue</w:t>
+      </w:r>
+      <w:proofErr w:type="spellEnd"/>
+      <w:r>
+        <w:rPr>
+          <w:rFonts w:ascii="Times New Roman" w:hAnsi="Times New Roman" w:cs="Times New Roman"/>
+          <w:sz w:val="24"/>
+          <w:szCs w:val="24"/>
+        </w:rPr>
+        <w:t>.</w:t>
+      </w:r>
+      <w:r>
+        <w:t xml:space="preserve"> </w:t>
+      </w:r>
+      <w:proofErr w:type="spellStart"/>
+      <w:proofErr w:type="gramStart"/>
+      <w:r>
+        <w:rPr>
+          <w:rFonts w:ascii="Times New Roman" w:hAnsi="Times New Roman" w:cs="Times New Roman"/>
+          <w:sz w:val="24"/>
+          <w:szCs w:val="24"/>
+        </w:rPr>
+        <w:t>addToQueue</w:t>
+      </w:r>
+      <w:proofErr w:type="spellEnd"/>
+      <w:r>
+        <w:rPr>
+          <w:rFonts w:ascii="Times New Roman" w:hAnsi="Times New Roman" w:cs="Times New Roman"/>
+          <w:sz w:val="24"/>
+          <w:szCs w:val="24"/>
+        </w:rPr>
+        <w:t>(</w:t>
+      </w:r>
+      <w:proofErr w:type="gramEnd"/>
+      <w:r>
+        <w:rPr>
+          <w:rFonts w:ascii="Times New Roman" w:hAnsi="Times New Roman" w:cs="Times New Roman"/>
+          <w:sz w:val="24"/>
+          <w:szCs w:val="24"/>
+        </w:rPr>
+        <w:t>)</w:t>
+      </w:r>
+      <w:r>
+        <w:rPr>
+          <w:rFonts w:ascii="Times New Roman" w:hAnsi="Times New Roman" w:cs="Times New Roman"/>
+          <w:sz w:val="24"/>
+          <w:szCs w:val="24"/>
+        </w:rPr>
+        <w:t xml:space="preserve"> and </w:t>
+      </w:r>
+      <w:proofErr w:type="spellStart"/>
+      <w:r>
+        <w:rPr>
+          <w:rFonts w:ascii="Times New Roman" w:hAnsi="Times New Roman" w:cs="Times New Roman"/>
+          <w:sz w:val="24"/>
+          <w:szCs w:val="24"/>
+        </w:rPr>
+        <w:t>CarPanel</w:t>
+      </w:r>
+      <w:proofErr w:type="spellEnd"/>
+      <w:r>
+        <w:rPr>
+          <w:rFonts w:ascii="Times New Roman" w:hAnsi="Times New Roman" w:cs="Times New Roman"/>
+          <w:sz w:val="24"/>
+          <w:szCs w:val="24"/>
+        </w:rPr>
+        <w:t>.</w:t>
+      </w:r>
+      <w:r>
+        <w:t xml:space="preserve"> </w:t>
+      </w:r>
+      <w:proofErr w:type="spellStart"/>
+      <w:proofErr w:type="gramStart"/>
+      <w:r>
+        <w:rPr>
+          <w:rFonts w:ascii="Times New Roman" w:hAnsi="Times New Roman" w:cs="Times New Roman"/>
+          <w:sz w:val="24"/>
+          <w:szCs w:val="24"/>
+        </w:rPr>
+        <w:t>startAnimation</w:t>
+      </w:r>
+      <w:proofErr w:type="spellEnd"/>
+      <w:r>
+        <w:rPr>
+          <w:rFonts w:ascii="Times New Roman" w:hAnsi="Times New Roman" w:cs="Times New Roman"/>
+          <w:sz w:val="24"/>
+          <w:szCs w:val="24"/>
+        </w:rPr>
+        <w:t>(</w:t>
+      </w:r>
+      <w:proofErr w:type="gramEnd"/>
+      <w:r>
+        <w:rPr>
+          <w:rFonts w:ascii="Times New Roman" w:hAnsi="Times New Roman" w:cs="Times New Roman"/>
+          <w:sz w:val="24"/>
+          <w:szCs w:val="24"/>
+        </w:rPr>
+        <w:t>)</w:t>
+      </w:r>
+      <w:r>
+        <w:rPr>
+          <w:rFonts w:ascii="Times New Roman" w:hAnsi="Times New Roman" w:cs="Times New Roman"/>
+          <w:sz w:val="24"/>
+          <w:szCs w:val="24"/>
+        </w:rPr>
+        <w:t>.</w:t>
+      </w:r>
+      <w:r>
+        <w:rPr>
+          <w:rFonts w:ascii="Times New Roman" w:hAnsi="Times New Roman" w:cs="Times New Roman"/>
+          <w:sz w:val="24"/>
+          <w:szCs w:val="24"/>
+        </w:rPr>
+        <w:t xml:space="preserve"> It helped me to think in the following way. </w:t>
+      </w:r>
+      <w:r>
+        <w:rPr>
+          <w:rFonts w:ascii="Times New Roman" w:hAnsi="Times New Roman" w:cs="Times New Roman"/>
+          <w:sz w:val="24"/>
+          <w:szCs w:val="24"/>
+        </w:rPr>
+        <w:t>addToQueue()</w:t>
       </w:r>
       <w:bookmarkStart w:id="0" w:name="_GoBack"/>
       <w:bookmarkEnd w:id="0"/>
-      <w:r>
-        <w:rPr>
-          <w:rFonts w:ascii="Times New Roman" w:hAnsi="Times New Roman" w:cs="Times New Roman"/>
-          <w:sz w:val="24"/>
-          <w:szCs w:val="24"/>
-        </w:rPr>
-        <w:t xml:space="preserve">coordinate the threads in </w:t>
-      </w:r>
-      <w:proofErr w:type="spellStart"/>
-      <w:r>
-        <w:rPr>
-          <w:rFonts w:ascii="Times New Roman" w:hAnsi="Times New Roman" w:cs="Times New Roman"/>
-          <w:sz w:val="24"/>
-          <w:szCs w:val="24"/>
-        </w:rPr>
-        <w:t>CarQueue</w:t>
-      </w:r>
-      <w:proofErr w:type="spellEnd"/>
-      <w:r>
-        <w:rPr>
-          <w:rFonts w:ascii="Times New Roman" w:hAnsi="Times New Roman" w:cs="Times New Roman"/>
-          <w:sz w:val="24"/>
-          <w:szCs w:val="24"/>
-        </w:rPr>
-        <w:t>.</w:t>
-      </w:r>
-      <w:r>
-        <w:t xml:space="preserve"> </w:t>
-      </w:r>
-      <w:proofErr w:type="spellStart"/>
-      <w:proofErr w:type="gramStart"/>
-      <w:r>
-        <w:rPr>
-          <w:rFonts w:ascii="Times New Roman" w:hAnsi="Times New Roman" w:cs="Times New Roman"/>
-          <w:sz w:val="24"/>
-          <w:szCs w:val="24"/>
-        </w:rPr>
-        <w:t>addToQueue</w:t>
-      </w:r>
-      <w:proofErr w:type="spellEnd"/>
-      <w:r>
-        <w:rPr>
-          <w:rFonts w:ascii="Times New Roman" w:hAnsi="Times New Roman" w:cs="Times New Roman"/>
-          <w:sz w:val="24"/>
-          <w:szCs w:val="24"/>
-        </w:rPr>
-        <w:t>(</w:t>
-      </w:r>
-      <w:proofErr w:type="gramEnd"/>
-      <w:r>
-        <w:rPr>
-          <w:rFonts w:ascii="Times New Roman" w:hAnsi="Times New Roman" w:cs="Times New Roman"/>
-          <w:sz w:val="24"/>
-          <w:szCs w:val="24"/>
-        </w:rPr>
-        <w:t>)</w:t>
-      </w:r>
-      <w:r>
-        <w:rPr>
-          <w:rFonts w:ascii="Times New Roman" w:hAnsi="Times New Roman" w:cs="Times New Roman"/>
-          <w:sz w:val="24"/>
-          <w:szCs w:val="24"/>
-        </w:rPr>
-        <w:t xml:space="preserve"> and </w:t>
-      </w:r>
-      <w:proofErr w:type="spellStart"/>
-      <w:r>
-        <w:rPr>
-          <w:rFonts w:ascii="Times New Roman" w:hAnsi="Times New Roman" w:cs="Times New Roman"/>
-          <w:sz w:val="24"/>
-          <w:szCs w:val="24"/>
-        </w:rPr>
-        <w:t>CarPanel</w:t>
-      </w:r>
-      <w:proofErr w:type="spellEnd"/>
-      <w:r>
-        <w:rPr>
-          <w:rFonts w:ascii="Times New Roman" w:hAnsi="Times New Roman" w:cs="Times New Roman"/>
-          <w:sz w:val="24"/>
-          <w:szCs w:val="24"/>
-        </w:rPr>
-        <w:t>.</w:t>
-      </w:r>
-      <w:r>
-        <w:t xml:space="preserve"> </w:t>
-      </w:r>
-      <w:proofErr w:type="spellStart"/>
-      <w:proofErr w:type="gramStart"/>
-      <w:r>
-        <w:rPr>
-          <w:rFonts w:ascii="Times New Roman" w:hAnsi="Times New Roman" w:cs="Times New Roman"/>
-          <w:sz w:val="24"/>
-          <w:szCs w:val="24"/>
-        </w:rPr>
-        <w:t>startAnimation</w:t>
-      </w:r>
-      <w:proofErr w:type="spellEnd"/>
-      <w:r>
-        <w:rPr>
-          <w:rFonts w:ascii="Times New Roman" w:hAnsi="Times New Roman" w:cs="Times New Roman"/>
-          <w:sz w:val="24"/>
-          <w:szCs w:val="24"/>
-        </w:rPr>
-        <w:t>(</w:t>
-      </w:r>
-      <w:proofErr w:type="gramEnd"/>
-      <w:r>
-        <w:rPr>
-          <w:rFonts w:ascii="Times New Roman" w:hAnsi="Times New Roman" w:cs="Times New Roman"/>
-          <w:sz w:val="24"/>
-          <w:szCs w:val="24"/>
-        </w:rPr>
-        <w:t>)</w:t>
-      </w:r>
-      <w:r>
-        <w:rPr>
-          <w:rFonts w:ascii="Times New Roman" w:hAnsi="Times New Roman" w:cs="Times New Roman"/>
-          <w:sz w:val="24"/>
-          <w:szCs w:val="24"/>
-        </w:rPr>
-        <w:t>.</w:t>
-      </w:r>
     </w:p>
     <w:p>
       <w:pPr>
@@ -1752,7 +1760,7 @@
   <a:extraClrSchemeLst/>
   <a:extLst>
     <a:ext uri="{05A4C25C-085E-4340-85A3-A5531E510DB2}">
-      <thm15:themeFamily xmlns:thm15="http://schemas.microsoft.com/office/thememl/2012/main" xmlns="" name="Office Theme" id="{62F939B6-93AF-4DB8-9C6B-D6C7DFDC589F}" vid="{4A3C46E8-61CC-4603-A589-7422A47A8E4A}"/>
+      <thm15:themeFamily xmlns="" xmlns:thm15="http://schemas.microsoft.com/office/thememl/2012/main" name="Office Theme" id="{62F939B6-93AF-4DB8-9C6B-D6C7DFDC589F}" vid="{4A3C46E8-61CC-4603-A589-7422A47A8E4A}"/>
     </a:ext>
   </a:extLst>
 </a:theme>

</xml_diff>